<commit_message>
Removed more hidden stuff
</commit_message>
<xml_diff>
--- a/NaiveBayes_FinalChecks_dgs.docx
+++ b/NaiveBayes_FinalChecks_dgs.docx
@@ -484,7 +484,10 @@
         <w:footnoteReference w:id="1"/>
       </w:r>
       <w:r>
-        <w:t xml:space="preserve"> or Apple App </w:t>
+        <w:t xml:space="preserve"> or Apple App</w:t>
+      </w:r>
+      <w:r>
+        <w:t xml:space="preserve"> store</w:t>
       </w:r>
       <w:r>
         <w:rPr>
@@ -493,16 +496,14 @@
         <w:footnoteReference w:id="2"/>
       </w:r>
       <w:r>
-        <w:t xml:space="preserve"> store to launch their app for end-users to access on their mobile devices. In addition, OADPs provide feedback from end-users’ in the form of reviews</w:t>
-      </w:r>
-      <w:ins w:id="0" w:author="Regula, Sri" w:date="2024-07-06T11:53:00Z">
-        <w:r>
-          <w:t xml:space="preserve"> </w:t>
-        </w:r>
-        <w:r>
-          <w:fldChar w:fldCharType="begin"/>
-        </w:r>
-      </w:ins>
+        <w:t xml:space="preserve"> to launch their app for end-users to access on their mobile devices. In addition, OADPs provide feedback from end-users’ in the form of reviews</w:t>
+      </w:r>
+      <w:r>
+        <w:t xml:space="preserve"> </w:t>
+      </w:r>
+      <w:r>
+        <w:fldChar w:fldCharType="begin"/>
+      </w:r>
       <w:r>
         <w:instrText xml:space="preserve"> ADDIN EN.CITE &lt;EndNote&gt;&lt;Cite&gt;&lt;Author&gt;Malgaonkar&lt;/Author&gt;&lt;Year&gt;2021&lt;/Year&gt;&lt;RecNum&gt;2105&lt;/RecNum&gt;&lt;DisplayTe</w:instrText>
       </w:r>
@@ -521,11 +522,9 @@
       <w:r>
         <w:t>[3]</w:t>
       </w:r>
-      <w:ins w:id="1" w:author="Regula, Sri" w:date="2024-07-06T11:53:00Z">
-        <w:r>
-          <w:fldChar w:fldCharType="end"/>
-        </w:r>
-      </w:ins>
+      <w:r>
+        <w:fldChar w:fldCharType="end"/>
+      </w:r>
       <w:r>
         <w:t xml:space="preserve">. </w:t>
       </w:r>
@@ -580,19 +579,11 @@
         <w:t>lution. However, OADPs host many reviews</w:t>
       </w:r>
       <w:r>
-        <w:rPr>
-          <w:vertAlign w:val="superscript"/>
-        </w:rPr>
-        <w:t>4</w:t>
-      </w:r>
-      <w:ins w:id="2" w:author="Regula, Sri" w:date="2024-07-06T11:53:00Z">
-        <w:r>
-          <w:t xml:space="preserve"> </w:t>
-        </w:r>
-        <w:r>
-          <w:fldChar w:fldCharType="begin"/>
-        </w:r>
-      </w:ins>
+        <w:t xml:space="preserve"> </w:t>
+      </w:r>
+      <w:r>
+        <w:fldChar w:fldCharType="begin"/>
+      </w:r>
       <w:r>
         <w:instrText xml:space="preserve"> ADDIN EN.CITE &lt;EndNote&gt;&lt;Cite&gt;&lt;Author&gt;Malgaonkar&lt;/Author&gt;&lt;Year&gt;2021&lt;/Year&gt;&lt;RecNum&gt;2105&lt;/RecNum&gt;&lt;DisplayText&gt;&lt;style size="10"&gt;[3]&lt;/style&gt;&lt;/DisplayText&gt;&lt;record&gt;&lt;rec-number&gt;2105&lt;/rec-number&gt;&lt;foreign-keys&gt;&lt;key app="EN"</w:instrText>
       </w:r>
@@ -608,11 +599,9 @@
       <w:r>
         <w:t>[3]</w:t>
       </w:r>
-      <w:ins w:id="3" w:author="Regula, Sri" w:date="2024-07-06T11:53:00Z">
-        <w:r>
-          <w:fldChar w:fldCharType="end"/>
-        </w:r>
-      </w:ins>
+      <w:r>
+        <w:fldChar w:fldCharType="end"/>
+      </w:r>
       <w:r>
         <w:t>, accessi</w:t>
       </w:r>
@@ -668,63 +657,8 @@
       <w:r>
         <w:t>s, marketing, and maintenance processes</w:t>
       </w:r>
-      <w:ins w:id="4" w:author="Regula, Sri" w:date="2024-07-06T11:53:00Z">
-        <w:r>
-          <w:t xml:space="preserve"> </w:t>
-        </w:r>
-        <w:r>
-          <w:fldChar w:fldCharType="begin">
-            <w:fldData xml:space="preserve">PEVuZE5vdGU+PENpdGU+PEF1dGhvcj5NYWxnYW9ua2FyPC9BdXRob3I+PFllYXI+MjAyMTwvWWVh
-cj48UmVjTnVtPjIxMDU8L1JlY051bT48RGlzcGxheVRleHQ+PHN0eWxlIHNpemU9IjEwIj5bMyw1
-XTwvc3R5bGU+PC9EaXNwbGF5VGV4dD48cmVjb3JkPjxyZWMtbnVtYmVyPjIxMDU8L3JlYy1udW1i
-ZXI+PGZvcmVpZ24ta2V5cz48a2V5IGFwcD0iRU4iIGRiLWlkPSJhZWEydHgwOTFmd3hlNWVlMGY2
-eHJkczRzZHB3dzlzejlzcHQiIHRpbWVzdGFtcD0iMTcyMDIyMzQ0MyI+MjEwNTwva2V5PjwvZm9y
-ZWlnbi1rZXlzPjxyZWYtdHlwZSBuYW1lPSJUaGVzaXMiPjMyPC9yZWYtdHlwZT48Y29udHJpYnV0
-b3JzPjxhdXRob3JzPjxhdXRob3I+TWFsZ2FvbmthciwgU2F1cmFiaDwvYXV0aG9yPjwvYXV0aG9y
-cz48L2NvbnRyaWJ1dG9ycz48dGl0bGVzPjx0aXRsZT5Qcmlvcml0aXNhdGlvbiBvZiByZXF1ZXN0
-cywgYnVncyBhbmQgZW5oYW5jZW1lbnRzIHBlcnRhaW5pbmcgdG8gYXBwcyBmb3IgcmVtZWRpYWwg
-YWN0aW9ucyBUb3dhcmRzIHNvbHZpbmcgdGhlIHByb2JsZW0gb2Ygd2hpY2ggYXBwIGNvbmNlcm5z
-IHRvIGFkZHJlc3MgaW5pdGlhbGx5IGZvciBhcHAgZGV2ZWxvcGVyczwvdGl0bGU+PC90aXRsZXM+
-PGRhdGVzPjx5ZWFyPjIwMjE8L3llYXI+PC9kYXRlcz48dXJscz48L3VybHM+PC9yZWNvcmQ+PC9D
-aXRlPjxDaXRlPjxBdXRob3I+TWFhbGVqPC9BdXRob3I+PFllYXI+MjAxNjwvWWVhcj48UmVjTnVt
-PjIwMzk8L1JlY051bT48cmVjb3JkPjxyZWMtbnVtYmVyPjIwMzk8L3JlYy1udW1iZXI+PGZvcmVp
-Z24ta2V5cz48a2V5IGFwcD0iRU4iIGRiLWlkPSJhZWEydHgwOTFmd3hlNWVlMGY2eHJkczRzZHB3
-dzlzejlzcHQiIHRpbWVzdGFtcD0iMTcxOTEyMzkwNiI+MjAzOTwva2V5PjwvZm9yZWlnbi1rZXlz
-PjxyZWYtdHlwZSBuYW1lPSJKb3VybmFsIEFydGljbGUiPjE3PC9yZWYtdHlwZT48Y29udHJpYnV0
-b3JzPjxhdXRob3JzPjxhdXRob3I+TWFhbGVqLCBXYWxpZDwvYXV0aG9yPjxhdXRob3I+TmF5ZWJp
-LCBNYWxla25hejwvYXV0aG9yPjxhdXRob3I+Sm9oYW5uLCBUaW1vPC9hdXRob3I+PGF1dGhvcj5S
-dWhlLCBHdWVudGhlcjwvYXV0aG9yPjwvYXV0aG9ycz48L2NvbnRyaWJ1dG9ycz48dGl0bGVzPjx0
-aXRsZT5Ub3dhcmQgRGF0YS1Ecml2ZW4gUmVxdWlyZW1lbnRzIEVuZ2luZWVyaW5nPC90aXRsZT48
-c2Vjb25kYXJ5LXRpdGxlPklFRUUgU29mdHdhcmU8L3NlY29uZGFyeS10aXRsZT48L3RpdGxlcz48
-cGVyaW9kaWNhbD48ZnVsbC10aXRsZT5JRUVFIFNvZnR3YXJlPC9mdWxsLXRpdGxlPjwvcGVyaW9k
-aWNhbD48cGFnZXM+NDgtNTQ8L3BhZ2VzPjx2b2x1bWU+MzM8L3ZvbHVtZT48bnVtYmVyPjE8L251
-bWJlcj48c2VjdGlvbj40ODwvc2VjdGlvbj48a2V5d29yZHM+PGtleXdvcmQ+Zm9ybWFsIHNwZWNp
-ZmljYXRpb248L2tleXdvcmQ+PGtleXdvcmQ+c29mdHdhcmUgbWFuYWdlbWVudDwva2V5d29yZD48
-a2V5d29yZD5kYXRhLWRyaXZlbiByZXF1aXJlbWVudHMgZW5naW5lZXJpbmc8L2tleXdvcmQ+PGtl
-eXdvcmQ+dXNlciBmZWVkYmFjazwva2V5d29yZD48a2V5d29yZD5zb2Z0d2FyZSBwcm9kdWN0czwv
-a2V5d29yZD48a2V5d29yZD5zb2Z0d2FyZSB2ZW5kb3JzPC9rZXl3b3JkPjxrZXl3b3JkPnVzYWdl
-IGRhdGE8L2tleXdvcmQ+PGtleXdvcmQ+ZXJyb3IgbG9nczwva2V5d29yZD48a2V5d29yZD5zZW5z
-b3IgZGF0YTwva2V5d29yZD48a2V5d29yZD5kYXRhLWRyaXZlbiB1c2VyLWNlbnRlcmVkIHNvZnR3
-YXJlIHJlcXVpcmVtZW50IGlkZW50aWZpY2F0aW9uPC9rZXl3b3JkPjxrZXl3b3JkPmRhdGEtZHJp
-dmVuIHVzZXItY2VudGVyZWQgc29mdHdhcmUgcmVxdWlyZW1lbnQgcHJpb3JpdGl6YXRpb248L2tl
-eXdvcmQ+PGtleXdvcmQ+ZGF0YS1kcml2ZW4gdXNlci1jZW50ZXJlZCBzb2Z0d2FyZSByZXF1aXJl
-bWVudCBtYW5hZ2VtZW50PC9rZXl3b3JkPjxrZXl3b3JkPmV4cGxpY2l0IHVzZXIgZGF0YTwva2V5
-d29yZD48a2V5d29yZD5pbXBsaWNpdCB1c2VyIGRhdGE8L2tleXdvcmQ+PGtleXdvcmQ+UmVxdWly
-ZW1lbnRzIGVuZ2luZWVyaW5nPC9rZXl3b3JkPjxrZXl3b3JkPlNvZnR3YXJlIGVuZ2luZWVyaW5n
-PC9rZXl3b3JkPjxrZXl3b3JkPlN0YWtlaG9sZGVyczwva2V5d29yZD48a2V5d29yZD5NZWRpYTwv
-a2V5d29yZD48a2V5d29yZD5GZWF0dXJlIGV4dHJhY3Rpb248L2tleXdvcmQ+PGtleXdvcmQ+TWFy
-a2V0IHJlc2VhcmNoPC9rZXl3b3JkPjxrZXl3b3JkPmFwcCByZXZpZXdzPC9rZXl3b3JkPjxrZXl3
-b3JkPmRlY2lzaW9uIHN1cHBvcnQ8L2tleXdvcmQ+PGtleXdvcmQ+c29mdHdhcmUgYW5hbHl0aWNz
-PC9rZXl3b3JkPjxrZXl3b3JkPnNvZnR3YXJlIGRldmVsb3BtZW50PC9rZXl3b3JkPjwva2V5d29y
-ZHM+PGRhdGVzPjx5ZWFyPjIwMTY8L3llYXI+PC9kYXRlcz48aXNibj4wNzQwLTc0NTk8L2lzYm4+
-PHVybHM+PC91cmxzPjxlbGVjdHJvbmljLXJlc291cmNlLW51bT4xMC4xMTA5L21zLjIwMTUuMTUz
-PC9lbGVjdHJvbmljLXJlc291cmNlLW51bT48L3JlY29yZD48L0NpdGU+PC9FbmROb3RlPnAA
-</w:fldData>
-          </w:fldChar>
-        </w:r>
-      </w:ins>
-      <w:r>
-        <w:instrText xml:space="preserve"> ADDIN EN.CITE </w:instrText>
+      <w:r>
+        <w:t xml:space="preserve"> </w:t>
       </w:r>
       <w:r>
         <w:fldChar w:fldCharType="begin">
@@ -777,6 +711,59 @@
         </w:fldChar>
       </w:r>
       <w:r>
+        <w:instrText xml:space="preserve"> ADDIN EN.CITE </w:instrText>
+      </w:r>
+      <w:r>
+        <w:fldChar w:fldCharType="begin">
+          <w:fldData xml:space="preserve">PEVuZE5vdGU+PENpdGU+PEF1dGhvcj5NYWxnYW9ua2FyPC9BdXRob3I+PFllYXI+MjAyMTwvWWVh
+cj48UmVjTnVtPjIxMDU8L1JlY051bT48RGlzcGxheVRleHQ+PHN0eWxlIHNpemU9IjEwIj5bMyw1
+XTwvc3R5bGU+PC9EaXNwbGF5VGV4dD48cmVjb3JkPjxyZWMtbnVtYmVyPjIxMDU8L3JlYy1udW1i
+ZXI+PGZvcmVpZ24ta2V5cz48a2V5IGFwcD0iRU4iIGRiLWlkPSJhZWEydHgwOTFmd3hlNWVlMGY2
+eHJkczRzZHB3dzlzejlzcHQiIHRpbWVzdGFtcD0iMTcyMDIyMzQ0MyI+MjEwNTwva2V5PjwvZm9y
+ZWlnbi1rZXlzPjxyZWYtdHlwZSBuYW1lPSJUaGVzaXMiPjMyPC9yZWYtdHlwZT48Y29udHJpYnV0
+b3JzPjxhdXRob3JzPjxhdXRob3I+TWFsZ2FvbmthciwgU2F1cmFiaDwvYXV0aG9yPjwvYXV0aG9y
+cz48L2NvbnRyaWJ1dG9ycz48dGl0bGVzPjx0aXRsZT5Qcmlvcml0aXNhdGlvbiBvZiByZXF1ZXN0
+cywgYnVncyBhbmQgZW5oYW5jZW1lbnRzIHBlcnRhaW5pbmcgdG8gYXBwcyBmb3IgcmVtZWRpYWwg
+YWN0aW9ucyBUb3dhcmRzIHNvbHZpbmcgdGhlIHByb2JsZW0gb2Ygd2hpY2ggYXBwIGNvbmNlcm5z
+IHRvIGFkZHJlc3MgaW5pdGlhbGx5IGZvciBhcHAgZGV2ZWxvcGVyczwvdGl0bGU+PC90aXRsZXM+
+PGRhdGVzPjx5ZWFyPjIwMjE8L3llYXI+PC9kYXRlcz48dXJscz48L3VybHM+PC9yZWNvcmQ+PC9D
+aXRlPjxDaXRlPjxBdXRob3I+TWFhbGVqPC9BdXRob3I+PFllYXI+MjAxNjwvWWVhcj48UmVjTnVt
+PjIwMzk8L1JlY051bT48cmVjb3JkPjxyZWMtbnVtYmVyPjIwMzk8L3JlYy1udW1iZXI+PGZvcmVp
+Z24ta2V5cz48a2V5IGFwcD0iRU4iIGRiLWlkPSJhZWEydHgwOTFmd3hlNWVlMGY2eHJkczRzZHB3
+dzlzejlzcHQiIHRpbWVzdGFtcD0iMTcxOTEyMzkwNiI+MjAzOTwva2V5PjwvZm9yZWlnbi1rZXlz
+PjxyZWYtdHlwZSBuYW1lPSJKb3VybmFsIEFydGljbGUiPjE3PC9yZWYtdHlwZT48Y29udHJpYnV0
+b3JzPjxhdXRob3JzPjxhdXRob3I+TWFhbGVqLCBXYWxpZDwvYXV0aG9yPjxhdXRob3I+TmF5ZWJp
+LCBNYWxla25hejwvYXV0aG9yPjxhdXRob3I+Sm9oYW5uLCBUaW1vPC9hdXRob3I+PGF1dGhvcj5S
+dWhlLCBHdWVudGhlcjwvYXV0aG9yPjwvYXV0aG9ycz48L2NvbnRyaWJ1dG9ycz48dGl0bGVzPjx0
+aXRsZT5Ub3dhcmQgRGF0YS1Ecml2ZW4gUmVxdWlyZW1lbnRzIEVuZ2luZWVyaW5nPC90aXRsZT48
+c2Vjb25kYXJ5LXRpdGxlPklFRUUgU29mdHdhcmU8L3NlY29uZGFyeS10aXRsZT48L3RpdGxlcz48
+cGVyaW9kaWNhbD48ZnVsbC10aXRsZT5JRUVFIFNvZnR3YXJlPC9mdWxsLXRpdGxlPjwvcGVyaW9k
+aWNhbD48cGFnZXM+NDgtNTQ8L3BhZ2VzPjx2b2x1bWU+MzM8L3ZvbHVtZT48bnVtYmVyPjE8L251
+bWJlcj48c2VjdGlvbj40ODwvc2VjdGlvbj48a2V5d29yZHM+PGtleXdvcmQ+Zm9ybWFsIHNwZWNp
+ZmljYXRpb248L2tleXdvcmQ+PGtleXdvcmQ+c29mdHdhcmUgbWFuYWdlbWVudDwva2V5d29yZD48
+a2V5d29yZD5kYXRhLWRyaXZlbiByZXF1aXJlbWVudHMgZW5naW5lZXJpbmc8L2tleXdvcmQ+PGtl
+eXdvcmQ+dXNlciBmZWVkYmFjazwva2V5d29yZD48a2V5d29yZD5zb2Z0d2FyZSBwcm9kdWN0czwv
+a2V5d29yZD48a2V5d29yZD5zb2Z0d2FyZSB2ZW5kb3JzPC9rZXl3b3JkPjxrZXl3b3JkPnVzYWdl
+IGRhdGE8L2tleXdvcmQ+PGtleXdvcmQ+ZXJyb3IgbG9nczwva2V5d29yZD48a2V5d29yZD5zZW5z
+b3IgZGF0YTwva2V5d29yZD48a2V5d29yZD5kYXRhLWRyaXZlbiB1c2VyLWNlbnRlcmVkIHNvZnR3
+YXJlIHJlcXVpcmVtZW50IGlkZW50aWZpY2F0aW9uPC9rZXl3b3JkPjxrZXl3b3JkPmRhdGEtZHJp
+dmVuIHVzZXItY2VudGVyZWQgc29mdHdhcmUgcmVxdWlyZW1lbnQgcHJpb3JpdGl6YXRpb248L2tl
+eXdvcmQ+PGtleXdvcmQ+ZGF0YS1kcml2ZW4gdXNlci1jZW50ZXJlZCBzb2Z0d2FyZSByZXF1aXJl
+bWVudCBtYW5hZ2VtZW50PC9rZXl3b3JkPjxrZXl3b3JkPmV4cGxpY2l0IHVzZXIgZGF0YTwva2V5
+d29yZD48a2V5d29yZD5pbXBsaWNpdCB1c2VyIGRhdGE8L2tleXdvcmQ+PGtleXdvcmQ+UmVxdWly
+ZW1lbnRzIGVuZ2luZWVyaW5nPC9rZXl3b3JkPjxrZXl3b3JkPlNvZnR3YXJlIGVuZ2luZWVyaW5n
+PC9rZXl3b3JkPjxrZXl3b3JkPlN0YWtlaG9sZGVyczwva2V5d29yZD48a2V5d29yZD5NZWRpYTwv
+a2V5d29yZD48a2V5d29yZD5GZWF0dXJlIGV4dHJhY3Rpb248L2tleXdvcmQ+PGtleXdvcmQ+TWFy
+a2V0IHJlc2VhcmNoPC9rZXl3b3JkPjxrZXl3b3JkPmFwcCByZXZpZXdzPC9rZXl3b3JkPjxrZXl3
+b3JkPmRlY2lzaW9uIHN1cHBvcnQ8L2tleXdvcmQ+PGtleXdvcmQ+c29mdHdhcmUgYW5hbHl0aWNz
+PC9rZXl3b3JkPjxrZXl3b3JkPnNvZnR3YXJlIGRldmVsb3BtZW50PC9rZXl3b3JkPjwva2V5d29y
+ZHM+PGRhdGVzPjx5ZWFyPjIwMTY8L3llYXI+PC9kYXRlcz48aXNibj4wNzQwLTc0NTk8L2lzYm4+
+PHVybHM+PC91cmxzPjxlbGVjdHJvbmljLXJlc291cmNlLW51bT4xMC4xMTA5L21zLjIwMTUuMTUz
+PC9lbGVjdHJvbmljLXJlc291cmNlLW51bT48L3JlY29yZD48L0NpdGU+PC9FbmROb3RlPnAA
+</w:fldData>
+        </w:fldChar>
+      </w:r>
+      <w:r>
         <w:instrText xml:space="preserve"> ADDIN EN.CITE.DATA </w:instrText>
       </w:r>
       <w:r>
@@ -788,11 +775,9 @@
       <w:r>
         <w:t>[3,5]</w:t>
       </w:r>
-      <w:ins w:id="5" w:author="Regula, Sri" w:date="2024-07-06T11:53:00Z">
-        <w:r>
-          <w:fldChar w:fldCharType="end"/>
-        </w:r>
-      </w:ins>
+      <w:r>
+        <w:fldChar w:fldCharType="end"/>
+      </w:r>
       <w:r>
         <w:t xml:space="preserve">. However, manually getting valuable reviews from large review datasets demand substantial levels </w:t>
       </w:r>
@@ -1245,14 +1230,12 @@
       <w:r>
         <w:t>App reviews expressed in the form of natural language is a common mechanism for gathering end-users’ feedback</w:t>
       </w:r>
-      <w:ins w:id="6" w:author="Regula, Sri" w:date="2024-07-06T11:53:00Z">
-        <w:r>
-          <w:t xml:space="preserve"> </w:t>
-        </w:r>
-        <w:r>
-          <w:fldChar w:fldCharType="begin"/>
-        </w:r>
-      </w:ins>
+      <w:r>
+        <w:t xml:space="preserve"> </w:t>
+      </w:r>
+      <w:r>
+        <w:fldChar w:fldCharType="begin"/>
+      </w:r>
       <w:r>
         <w:instrText xml:space="preserve"> ADDIN EN.CITE &lt;EndN</w:instrText>
       </w:r>
@@ -1271,11 +1254,9 @@
       <w:r>
         <w:t>[3]</w:t>
       </w:r>
-      <w:ins w:id="7" w:author="Regula, Sri" w:date="2024-07-06T11:53:00Z">
-        <w:r>
-          <w:fldChar w:fldCharType="end"/>
-        </w:r>
-      </w:ins>
+      <w:r>
+        <w:fldChar w:fldCharType="end"/>
+      </w:r>
       <w:r>
         <w:t xml:space="preserve"> for software maintenance and evolution after apps are released online </w:t>
       </w:r>
@@ -4186,6 +4167,7 @@
         <w:rPr>
           <w:b/>
           <w:bCs/>
+          <w:noProof/>
         </w:rPr>
         <w:t>1</w:t>
       </w:r>
@@ -5126,6 +5108,8 @@
           <w:iCs/>
         </w:rPr>
       </w:pPr>
+      <w:bookmarkStart w:id="0" w:name="_GoBack"/>
+      <w:bookmarkEnd w:id="0"/>
       <w:r>
         <w:t>Where C</w:t>
       </w:r>
@@ -5984,6 +5968,7 @@
         <w:rPr>
           <w:b/>
           <w:bCs/>
+          <w:noProof/>
         </w:rPr>
         <w:t>2</w:t>
       </w:r>
@@ -7432,6 +7417,7 @@
       <w:r>
         <w:rPr>
           <w:b/>
+          <w:noProof/>
         </w:rPr>
         <w:t>3</w:t>
       </w:r>
@@ -7600,6 +7586,7 @@
           <w:b/>
           <w:bCs/>
           <w:iCs/>
+          <w:noProof/>
         </w:rPr>
         <w:t>1</w:t>
       </w:r>
@@ -8266,6 +8253,7 @@
         <w:rPr>
           <w:b/>
           <w:bCs/>
+          <w:noProof/>
         </w:rPr>
         <w:t>2</w:t>
       </w:r>
@@ -9674,6 +9662,7 @@
       <w:r>
         <w:rPr>
           <w:b/>
+          <w:noProof/>
         </w:rPr>
         <w:t>3</w:t>
       </w:r>
@@ -16112,6 +16101,7 @@
       <w:r>
         <w:rPr>
           <w:b/>
+          <w:noProof/>
         </w:rPr>
         <w:t>4</w:t>
       </w:r>
@@ -17017,6 +17007,7 @@
       <w:r>
         <w:rPr>
           <w:b/>
+          <w:noProof/>
         </w:rPr>
         <w:t>5</w:t>
       </w:r>
@@ -17554,6 +17545,7 @@
                               <w:r>
                                 <w:rPr>
                                   <w:b/>
+                                  <w:noProof/>
                                 </w:rPr>
                                 <w:t>1</w:t>
                               </w:r>
@@ -17585,9 +17577,9 @@
               </wp:anchor>
             </w:drawing>
           </mc:Choice>
-          <mc:Fallback xmlns:w16sdtdh="http://schemas.microsoft.com/office/word/2020/wordml/sdtdatahash" xmlns:w16du="http://schemas.microsoft.com/office/word/2023/wordml/word16du" xmlns:w16="http://schemas.microsoft.com/office/word/2018/wordml" xmlns:w16cid="http://schemas.microsoft.com/office/word/2016/wordml/cid" xmlns:w16cex="http://schemas.microsoft.com/office/word/2018/wordml/cex" xmlns:oel="http://schemas.microsoft.com/office/2019/extlst" xmlns:am3d="http://schemas.microsoft.com/office/drawing/2017/model3d" xmlns:aink="http://schemas.microsoft.com/office/drawing/2016/ink" xmlns:cx8="http://schemas.microsoft.com/office/drawing/2016/5/14/chartex" xmlns:cx7="http://schemas.microsoft.com/office/drawing/2016/5/13/chartex" xmlns:cx6="http://schemas.microsoft.com/office/drawing/2016/5/12/chartex" xmlns:cx5="http://schemas.microsoft.com/office/drawing/2016/5/11/chartex" xmlns:cx4="http://schemas.microsoft.com/office/drawing/2016/5/10/chartex" xmlns:cx3="http://schemas.microsoft.com/office/drawing/2016/5/9/chartex" xmlns:cx2="http://schemas.microsoft.com/office/drawing/2015/10/21/chartex">
+          <mc:Fallback>
             <w:pict>
-              <v:group w14:anchorId="54F51784" id="Gruppieren 7" o:spid="_x0000_s1026" style="position:absolute;left:0;text-align:left;margin-left:131.5pt;margin-top:338.7pt;width:392pt;height:327.3pt;z-index:251659264" coordorigin="16700" coordsize="49784,41567" o:gfxdata="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">
+              <v:group w14:anchorId="54F51784" id="Gruppieren 7" o:spid="_x0000_s1026" style="position:absolute;left:0;text-align:left;margin-left:131.5pt;margin-top:338.7pt;width:392pt;height:327.3pt;z-index:251659264" coordorigin="16700" coordsize="49784,41567" o:gfxdata="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">
                 <v:shapetype id="_x0000_t75" coordsize="21600,21600" o:spt="75" o:preferrelative="t" path="m@4@5l@4@11@9@11@9@5xe" filled="f" stroked="f">
                   <v:stroke joinstyle="miter"/>
                   <v:formulas>
@@ -17607,8 +17599,9 @@
                   <v:path o:extrusionok="f" gradientshapeok="t" o:connecttype="rect"/>
                   <o:lock v:ext="edit" aspectratio="t"/>
                 </v:shapetype>
-                <v:shape id="Picture 3" o:spid="_x0000_s1027" type="#_x0000_t75" style="position:absolute;left:16764;width:49720;height:39624;visibility:visible;mso-wrap-style:square" o:gfxdata="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">
+                <v:shape id="Picture 3" o:spid="_x0000_s1027" type="#_x0000_t75" style="position:absolute;left:16764;width:49720;height:39624;visibility:visible;mso-wrap-style:square" o:gfxdata="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">
                   <v:imagedata r:id="rId10" o:title="Rplot28"/>
+                  <v:path arrowok="t"/>
                 </v:shape>
                 <v:shapetype id="_x0000_t202" coordsize="21600,21600" o:spt="202" path="m,l,21600r21600,l21600,xe">
                   <v:stroke joinstyle="miter"/>
@@ -17653,6 +17646,7 @@
                         <w:r>
                           <w:rPr>
                             <w:b/>
+                            <w:noProof/>
                           </w:rPr>
                           <w:t>1</w:t>
                         </w:r>
@@ -18438,8 +18432,6 @@
       <w:r>
         <w:t>.</w:t>
       </w:r>
-      <w:bookmarkStart w:id="8" w:name="_GoBack"/>
-      <w:bookmarkEnd w:id="8"/>
     </w:p>
     <w:p>
       <w:pPr>
@@ -21169,8 +21161,8 @@
       </w:rPr>
       <w:t>https://doi.org/10.3390/xxxxx</w:t>
     </w:r>
-    <w:bookmarkStart w:id="9" w:name="OLE_LINK6"/>
-    <w:bookmarkStart w:id="10" w:name="OLE_LINK7"/>
+    <w:bookmarkStart w:id="1" w:name="OLE_LINK6"/>
+    <w:bookmarkStart w:id="2" w:name="OLE_LINK7"/>
     <w:r>
       <w:rPr>
         <w:sz w:val="16"/>
@@ -21187,8 +21179,8 @@
       </w:rPr>
       <w:t>ai</w:t>
     </w:r>
-    <w:bookmarkEnd w:id="9"/>
-    <w:bookmarkEnd w:id="10"/>
+    <w:bookmarkEnd w:id="1"/>
+    <w:bookmarkEnd w:id="2"/>
   </w:p>
 </w:ftr>
 </file>
@@ -21471,7 +21463,7 @@
         <w:noProof/>
         <w:sz w:val="16"/>
       </w:rPr>
-      <w:t>18</w:t>
+      <w:t>23</w:t>
     </w:r>
     <w:r>
       <w:rPr>
@@ -22786,14 +22778,6 @@
     <w:abstractNumId w:val="4"/>
   </w:num>
 </w:numbering>
-</file>
-
-<file path=word/people.xml><?xml version="1.0" encoding="utf-8"?>
-<w15:people xmlns:wpc="http://schemas.microsoft.com/office/word/2010/wordprocessingCanvas" xmlns:cx="http://schemas.microsoft.com/office/drawing/2014/chartex" xmlns:cx1="http://schemas.microsoft.com/office/drawing/2015/9/8/chartex" xmlns:mc="http://schemas.openxmlformats.org/markup-compatibility/2006" xmlns:o="urn:schemas-microsoft-com:office:office" xmlns:r="http://schemas.openxmlformats.org/officeDocument/2006/relationships" xmlns:m="http://schemas.openxmlformats.org/officeDocument/2006/math" xmlns:v="urn:schemas-microsoft-com:vml" xmlns:wp14="http://schemas.microsoft.com/office/word/2010/wordprocessingDrawing" xmlns:wp="http://schemas.openxmlformats.org/drawingml/2006/wordprocessingDrawing" xmlns:w10="urn:schemas-microsoft-com:office:word" xmlns:w="http://schemas.openxmlformats.org/wordprocessingml/2006/main" xmlns:w14="http://schemas.microsoft.com/office/word/2010/wordml" xmlns:w15="http://schemas.microsoft.com/office/word/2012/wordml" xmlns:w16se="http://schemas.microsoft.com/office/word/2015/wordml/symex" xmlns:wpg="http://schemas.microsoft.com/office/word/2010/wordprocessingGroup" xmlns:wpi="http://schemas.microsoft.com/office/word/2010/wordprocessingInk" xmlns:wne="http://schemas.microsoft.com/office/word/2006/wordml" xmlns:wps="http://schemas.microsoft.com/office/word/2010/wordprocessingShape" mc:Ignorable="w14 w15 w16se wp14">
-  <w15:person w15:author="Regula, Sri">
-    <w15:presenceInfo w15:providerId="None" w15:userId="Regula, Sri"/>
-  </w15:person>
-</w15:people>
 </file>
 
 <file path=word/styles.xml><?xml version="1.0" encoding="utf-8"?>

</xml_diff>